<commit_message>
Added rectangle for testing
</commit_message>
<xml_diff>
--- a/Documentation/Mathematical working out.docx
+++ b/Documentation/Mathematical working out.docx
@@ -244,13 +244,7 @@
             <w:rPr>
               <w:rFonts w:ascii="Cambria Math" w:eastAsiaTheme="minorEastAsia" w:hAnsi="Cambria Math"/>
             </w:rPr>
-            <m:t>x</m:t>
-          </m:r>
-          <m:r>
-            <w:rPr>
-              <w:rFonts w:ascii="Cambria Math" w:eastAsiaTheme="minorEastAsia" w:hAnsi="Cambria Math"/>
-            </w:rPr>
-            <m:t>+</m:t>
+            <m:t>x+</m:t>
           </m:r>
           <m:f>
             <m:fPr>
@@ -360,13 +354,7 @@
             <w:rPr>
               <w:rFonts w:ascii="Cambria Math" w:eastAsiaTheme="minorEastAsia" w:hAnsi="Cambria Math"/>
             </w:rPr>
-            <m:t>x</m:t>
-          </m:r>
-          <m:r>
-            <w:rPr>
-              <w:rFonts w:ascii="Cambria Math" w:eastAsiaTheme="minorEastAsia" w:hAnsi="Cambria Math"/>
-            </w:rPr>
-            <m:t>+</m:t>
+            <m:t>x+</m:t>
           </m:r>
           <m:f>
             <m:fPr>
@@ -401,6 +389,9 @@
             <m:t>⇔y=Ax+B</m:t>
           </m:r>
           <m:r>
+            <m:rPr>
+              <m:sty m:val="p"/>
+            </m:rPr>
             <w:rPr>
               <w:rFonts w:ascii="Cambria Math" w:eastAsiaTheme="minorEastAsia" w:hAnsi="Cambria Math"/>
             </w:rPr>
@@ -523,6 +514,9 @@
             </m:sup>
           </m:sSup>
           <m:r>
+            <m:rPr>
+              <m:sty m:val="p"/>
+            </m:rPr>
             <w:rPr>
               <w:rFonts w:ascii="Cambria Math" w:eastAsiaTheme="minorEastAsia" w:hAnsi="Cambria Math"/>
             </w:rPr>
@@ -538,6 +532,9 @@
             <m:t xml:space="preserve">                            ⇓y=Ax+B</m:t>
           </m:r>
           <m:r>
+            <m:rPr>
+              <m:sty m:val="p"/>
+            </m:rPr>
             <w:rPr>
               <w:rFonts w:ascii="Cambria Math" w:hAnsi="Cambria Math"/>
               <w:lang w:val="en-US"/>
@@ -674,6 +671,9 @@
             </m:sup>
           </m:sSup>
           <m:r>
+            <m:rPr>
+              <m:sty m:val="p"/>
+            </m:rPr>
             <w:rPr>
               <w:rFonts w:ascii="Cambria Math" w:hAnsi="Cambria Math"/>
               <w:lang w:val="en-US"/>
@@ -978,6 +978,9 @@
             <m:t>=0</m:t>
           </m:r>
           <m:r>
+            <m:rPr>
+              <m:sty m:val="p"/>
+            </m:rPr>
             <w:rPr>
               <w:rFonts w:ascii="Cambria Math" w:hAnsi="Cambria Math"/>
               <w:lang w:val="en-US"/>
@@ -1239,6 +1242,9 @@
             <m:t>-2Bk=0</m:t>
           </m:r>
           <m:r>
+            <m:rPr>
+              <m:sty m:val="p"/>
+            </m:rPr>
             <w:rPr>
               <w:rFonts w:ascii="Cambria Math" w:hAnsi="Cambria Math"/>
               <w:lang w:val="en-US"/>
@@ -1330,14 +1336,7 @@
               <w:rFonts w:ascii="Cambria Math" w:hAnsi="Cambria Math"/>
               <w:lang w:val="en-US"/>
             </w:rPr>
-            <m:t>+</m:t>
-          </m:r>
-          <m:r>
-            <w:rPr>
-              <w:rFonts w:ascii="Cambria Math" w:hAnsi="Cambria Math"/>
-              <w:lang w:val="en-US"/>
-            </w:rPr>
-            <m:t>2</m:t>
+            <m:t>+2</m:t>
           </m:r>
           <m:d>
             <m:dPr>
@@ -1538,6 +1537,9 @@
             <m:t>=0</m:t>
           </m:r>
           <m:r>
+            <m:rPr>
+              <m:sty m:val="p"/>
+            </m:rPr>
             <w:rPr>
               <w:rFonts w:ascii="Cambria Math" w:hAnsi="Cambria Math"/>
               <w:lang w:val="en-US"/>
@@ -1626,6 +1628,9 @@
             <m:t>-4ac</m:t>
           </m:r>
           <m:r>
+            <m:rPr>
+              <m:sty m:val="p"/>
+            </m:rPr>
             <w:rPr>
               <w:rFonts w:ascii="Cambria Math" w:hAnsi="Cambria Math"/>
               <w:lang w:val="en-US"/>
@@ -1979,6 +1984,23 @@
     </w:p>
     <w:p>
       <w:pPr>
+        <w:rPr>
+          <w:rFonts w:asciiTheme="majorHAnsi" w:eastAsiaTheme="majorEastAsia" w:hAnsiTheme="majorHAnsi" w:cstheme="majorBidi"/>
+          <w:color w:val="2F5496" w:themeColor="accent1" w:themeShade="BF"/>
+          <w:sz w:val="32"/>
+          <w:szCs w:val="32"/>
+          <w:lang w:val="en-US"/>
+        </w:rPr>
+      </w:pPr>
+      <w:r>
+        <w:rPr>
+          <w:lang w:val="en-US"/>
+        </w:rPr>
+        <w:br w:type="page"/>
+      </w:r>
+    </w:p>
+    <w:p>
+      <w:pPr>
         <w:pStyle w:val="Heading1"/>
         <w:jc w:val="center"/>
         <w:rPr>
@@ -1989,6 +2011,7 @@
         <w:rPr>
           <w:lang w:val="en-US"/>
         </w:rPr>
+        <w:lastRenderedPageBreak/>
         <w:t>Intersection of 2 line</w:t>
       </w:r>
     </w:p>
@@ -2261,7 +2284,6 @@
               <w:rFonts w:ascii="Cambria Math" w:eastAsiaTheme="minorEastAsia" w:hAnsi="Cambria Math"/>
               <w:lang w:val="en-US"/>
             </w:rPr>
-            <w:lastRenderedPageBreak/>
             <m:t>dx+ey=f</m:t>
           </m:r>
           <m:r>
@@ -4119,7 +4141,19 @@
                 <w:rPr>
                   <w:rFonts w:ascii="Cambria Math" w:hAnsi="Cambria Math"/>
                 </w:rPr>
-                <m:t>AD</m:t>
+                <m:t>A</m:t>
+              </m:r>
+              <m:r>
+                <w:rPr>
+                  <w:rFonts w:ascii="Cambria Math" w:hAnsi="Cambria Math"/>
+                </w:rPr>
+                <m:t>(</m:t>
+              </m:r>
+              <m:r>
+                <w:rPr>
+                  <w:rFonts w:ascii="Cambria Math" w:hAnsi="Cambria Math"/>
+                </w:rPr>
+                <m:t>D</m:t>
               </m:r>
               <m:r>
                 <m:rPr>
@@ -4134,7 +4168,13 @@
                 <w:rPr>
                   <w:rFonts w:ascii="Cambria Math" w:hAnsi="Cambria Math"/>
                 </w:rPr>
-                <m:t>AB</m:t>
+                <m:t>B</m:t>
+              </m:r>
+              <m:r>
+                <w:rPr>
+                  <w:rFonts w:ascii="Cambria Math" w:hAnsi="Cambria Math"/>
+                </w:rPr>
+                <m:t>)</m:t>
               </m:r>
             </m:num>
             <m:den>
@@ -4299,7 +4339,19 @@
                     <w:rPr>
                       <w:rFonts w:ascii="Cambria Math" w:hAnsi="Cambria Math"/>
                     </w:rPr>
-                    <m:t>AD</m:t>
+                    <m:t>A</m:t>
+                  </m:r>
+                  <m:r>
+                    <w:rPr>
+                      <w:rFonts w:ascii="Cambria Math" w:hAnsi="Cambria Math"/>
+                    </w:rPr>
+                    <m:t>(</m:t>
+                  </m:r>
+                  <m:r>
+                    <w:rPr>
+                      <w:rFonts w:ascii="Cambria Math" w:hAnsi="Cambria Math"/>
+                    </w:rPr>
+                    <m:t>D</m:t>
                   </m:r>
                   <m:r>
                     <m:rPr>
@@ -4314,7 +4366,13 @@
                     <w:rPr>
                       <w:rFonts w:ascii="Cambria Math" w:hAnsi="Cambria Math"/>
                     </w:rPr>
-                    <m:t>AB</m:t>
+                    <m:t>B</m:t>
+                  </m:r>
+                  <m:r>
+                    <w:rPr>
+                      <w:rFonts w:ascii="Cambria Math" w:hAnsi="Cambria Math"/>
+                    </w:rPr>
+                    <m:t>)</m:t>
                   </m:r>
                 </m:num>
                 <m:den>
@@ -4934,6 +4992,7 @@
   <w:style w:type="character" w:default="1" w:styleId="DefaultParagraphFont">
     <w:name w:val="Default Paragraph Font"/>
     <w:uiPriority w:val="1"/>
+    <w:semiHidden/>
     <w:unhideWhenUsed/>
   </w:style>
   <w:style w:type="table" w:default="1" w:styleId="TableNormal">

</xml_diff>